<commit_message>
commit so local doesn't get overwritten
</commit_message>
<xml_diff>
--- a/Words_Outline_20191008.docx
+++ b/Words_Outline_20191008.docx
@@ -282,6 +282,71 @@
     </w:p>
     <w:p>
       <w:pPr>
+        <w:ind w:firstLine="0"/>
+        <w:rPr>
+          <w:rFonts w:ascii="Times New Roman" w:hAnsi="Times New Roman"/>
+          <w:szCs w:val="24"/>
+        </w:rPr>
+      </w:pPr>
+      <w:r>
+        <w:rPr>
+          <w:rFonts w:ascii="Times New Roman" w:hAnsi="Times New Roman"/>
+          <w:szCs w:val="24"/>
+        </w:rPr>
+        <w:t>Ambiguity is a problem in language comprehension (</w:t>
+      </w:r>
+      <w:r>
+        <w:rPr>
+          <w:rFonts w:ascii="Times New Roman" w:hAnsi="Times New Roman"/>
+          <w:szCs w:val="24"/>
+        </w:rPr>
+        <w:t xml:space="preserve">Rodd, Davis, &amp; </w:t>
+      </w:r>
+      <w:proofErr w:type="spellStart"/>
+      <w:r>
+        <w:rPr>
+          <w:rFonts w:ascii="Times New Roman" w:hAnsi="Times New Roman"/>
+          <w:szCs w:val="24"/>
+        </w:rPr>
+        <w:t>Johnsrude</w:t>
+      </w:r>
+      <w:proofErr w:type="spellEnd"/>
+      <w:r>
+        <w:rPr>
+          <w:rFonts w:ascii="Times New Roman" w:hAnsi="Times New Roman"/>
+          <w:szCs w:val="24"/>
+        </w:rPr>
+        <w:t xml:space="preserve">, 2005; see MacDonald, </w:t>
+      </w:r>
+      <w:proofErr w:type="spellStart"/>
+      <w:r>
+        <w:rPr>
+          <w:rFonts w:ascii="Times New Roman" w:hAnsi="Times New Roman"/>
+          <w:szCs w:val="24"/>
+        </w:rPr>
+        <w:t>Pearlmutter</w:t>
+      </w:r>
+      <w:proofErr w:type="spellEnd"/>
+      <w:r>
+        <w:rPr>
+          <w:rFonts w:ascii="Times New Roman" w:hAnsi="Times New Roman"/>
+          <w:szCs w:val="24"/>
+        </w:rPr>
+        <w:t>, &amp; Seidenberg, 1994</w:t>
+      </w:r>
+      <w:r>
+        <w:rPr>
+          <w:rFonts w:ascii="Times New Roman" w:hAnsi="Times New Roman"/>
+          <w:szCs w:val="24"/>
+        </w:rPr>
+        <w:t>)</w:t>
+      </w:r>
+      <w:bookmarkStart w:id="0" w:name="_GoBack"/>
+      <w:bookmarkEnd w:id="0"/>
+    </w:p>
+    <w:p/>
+    <w:p>
+      <w:pPr>
         <w:pStyle w:val="Heading4"/>
         <w:rPr>
           <w:color w:val="000000"/>
@@ -615,6 +680,7 @@
           <w:b/>
           <w:bCs/>
         </w:rPr>
+        <w:lastRenderedPageBreak/>
         <w:t>Subjective Ratings</w:t>
       </w:r>
     </w:p>
@@ -717,8 +783,6 @@
         </w:rPr>
         <w:t xml:space="preserve">New set of words expands on previous homophone designs which primarily used neutral-vs-negative? </w:t>
       </w:r>
-      <w:bookmarkStart w:id="0" w:name="_GoBack"/>
-      <w:bookmarkEnd w:id="0"/>
     </w:p>
     <w:p>
       <w:pPr>

</xml_diff>